<commit_message>
se dejo listo absolutamente todas las funcionalidades, en las prximas horas se estima a hacer pruebas de escritorio
</commit_message>
<xml_diff>
--- a/informe desafio2.docx
+++ b/informe desafio2.docx
@@ -205,23 +205,13 @@
           <w:bCs/>
         </w:rPr>
       </w:pPr>
-      <w:proofErr w:type="spellStart"/>
-      <w:r>
-        <w:rPr>
-          <w:rFonts w:ascii="Times New Roman" w:hAnsi="Times New Roman" w:cs="Times New Roman"/>
-          <w:b/>
-          <w:bCs/>
-        </w:rPr>
-        <w:t>Jhon</w:t>
-      </w:r>
-      <w:proofErr w:type="spellEnd"/>
-      <w:r>
-        <w:rPr>
-          <w:rFonts w:ascii="Times New Roman" w:hAnsi="Times New Roman" w:cs="Times New Roman"/>
-          <w:b/>
-          <w:bCs/>
-        </w:rPr>
-        <w:t xml:space="preserve"> Tristancho Muñoz</w:t>
+      <w:r>
+        <w:rPr>
+          <w:rFonts w:ascii="Times New Roman" w:hAnsi="Times New Roman" w:cs="Times New Roman"/>
+          <w:b/>
+          <w:bCs/>
+        </w:rPr>
+        <w:t>Jhon Tristancho Muñoz</w:t>
       </w:r>
     </w:p>
     <w:p>
@@ -1641,7 +1631,15 @@
       <w:proofErr w:type="spellEnd"/>
       <w:proofErr w:type="gramEnd"/>
       <w:r>
-        <w:t xml:space="preserve"> esto hacia que se perdieran los </w:t>
+        <w:t xml:space="preserve"> esto </w:t>
+      </w:r>
+      <w:proofErr w:type="spellStart"/>
+      <w:r>
+        <w:t>hacia</w:t>
+      </w:r>
+      <w:proofErr w:type="spellEnd"/>
+      <w:r>
+        <w:t xml:space="preserve"> que se perdieran los </w:t>
       </w:r>
       <w:r>
         <w:t xml:space="preserve">00 </w:t>

</xml_diff>